<commit_message>
added merged dfa conversion graph
</commit_message>
<xml_diff>
--- a/report.docx
+++ b/report.docx
@@ -939,9 +939,6 @@
             <w:pPr>
               <w:widowControl/>
               <w:jc w:val="left"/>
-              <w:rPr>
-                <w:rFonts w:hint="eastAsia"/>
-              </w:rPr>
             </w:pPr>
             <w:r>
               <w:t xml:space="preserve">    </w:t>
@@ -960,9 +957,6 @@
                 <w:tab w:val="left" w:pos="1170"/>
               </w:tabs>
               <w:jc w:val="left"/>
-              <w:rPr>
-                <w:rFonts w:hint="eastAsia"/>
-              </w:rPr>
             </w:pPr>
             <w:r>
               <w:rPr>
@@ -978,13 +972,7 @@
                 <w:rPr>
                   <w:rFonts w:ascii="Cambria Math" w:hAnsi="Cambria Math"/>
                 </w:rPr>
-                <m:t>digit→</m:t>
-              </m:r>
-              <m:r>
-                <w:rPr>
-                  <w:rFonts w:ascii="Cambria Math" w:hAnsi="Cambria Math"/>
-                </w:rPr>
-                <m:t>[0-9]</m:t>
+                <m:t>digit→[0-9]</m:t>
               </m:r>
             </m:oMath>
           </w:p>
@@ -992,9 +980,6 @@
             <w:pPr>
               <w:widowControl/>
               <w:jc w:val="left"/>
-              <w:rPr>
-                <w:rFonts w:hint="eastAsia"/>
-              </w:rPr>
             </w:pPr>
             <w:r>
               <w:rPr>
@@ -1027,13 +1012,7 @@
                 <w:rPr>
                   <w:rFonts w:ascii="Cambria Math" w:hAnsi="Cambria Math"/>
                 </w:rPr>
-                <m:t>id→</m:t>
-              </m:r>
-              <m:r>
-                <w:rPr>
-                  <w:rFonts w:ascii="Cambria Math" w:hAnsi="Cambria Math"/>
-                </w:rPr>
-                <m:t>lette</m:t>
+                <m:t>id→lette</m:t>
               </m:r>
               <m:sSub>
                 <m:sSubPr>
@@ -1049,13 +1028,7 @@
                     <w:rPr>
                       <w:rFonts w:ascii="Cambria Math" w:hAnsi="Cambria Math"/>
                     </w:rPr>
-                    <m:t>r</m:t>
-                  </m:r>
-                  <m:r>
-                    <w:rPr>
-                      <w:rFonts w:ascii="Cambria Math" w:hAnsi="Cambria Math"/>
-                    </w:rPr>
-                    <m:t>_</m:t>
+                    <m:t>r_</m:t>
                   </m:r>
                 </m:e>
                 <m:sub>
@@ -1169,9 +1142,6 @@
             <w:pPr>
               <w:widowControl/>
               <w:jc w:val="left"/>
-              <w:rPr>
-                <w:rFonts w:hint="eastAsia"/>
-              </w:rPr>
             </w:pPr>
             <w:r>
               <w:rPr>
@@ -1232,25 +1202,7 @@
                     <w:rPr>
                       <w:rFonts w:ascii="Cambria Math" w:hAnsi="Cambria Math"/>
                     </w:rPr>
-                    <m:t>E(+|-|</m:t>
-                  </m:r>
-                  <m:r>
-                    <w:rPr>
-                      <w:rFonts w:ascii="Cambria Math" w:hAnsi="Cambria Math"/>
-                    </w:rPr>
-                    <m:t>ε</m:t>
-                  </m:r>
-                  <m:r>
-                    <w:rPr>
-                      <w:rFonts w:ascii="Cambria Math" w:hAnsi="Cambria Math"/>
-                    </w:rPr>
-                    <m:t>)</m:t>
-                  </m:r>
-                  <m:r>
-                    <w:rPr>
-                      <w:rFonts w:ascii="Cambria Math" w:hAnsi="Cambria Math"/>
-                    </w:rPr>
-                    <m:t>digits</m:t>
+                    <m:t>E(+|-|ε)digits</m:t>
                   </m:r>
                 </m:e>
               </m:d>
@@ -1258,13 +1210,7 @@
                 <w:rPr>
                   <w:rFonts w:ascii="Cambria Math" w:hAnsi="Cambria Math"/>
                 </w:rPr>
-                <m:t>|</m:t>
-              </m:r>
-              <m:r>
-                <w:rPr>
-                  <w:rFonts w:ascii="Cambria Math" w:hAnsi="Cambria Math"/>
-                </w:rPr>
-                <m:t>ε</m:t>
+                <m:t>|ε</m:t>
               </m:r>
             </m:oMath>
           </w:p>
@@ -1311,7 +1257,6 @@
               <w:widowControl/>
               <w:jc w:val="left"/>
               <w:rPr>
-                <w:rFonts w:hint="eastAsia"/>
                 <w:i/>
               </w:rPr>
             </w:pPr>
@@ -1329,13 +1274,7 @@
                 <w:rPr>
                   <w:rFonts w:ascii="Cambria Math" w:hAnsi="Cambria Math"/>
                 </w:rPr>
-                <m:t>relational_op→==|!=|&gt;|&lt;|&lt;=|</m:t>
-              </m:r>
-              <m:r>
-                <w:rPr>
-                  <w:rFonts w:ascii="Cambria Math" w:hAnsi="Cambria Math"/>
-                </w:rPr>
-                <m:t>&gt; =</m:t>
+                <m:t>relational_op→==|!=|&gt;|&lt;|&lt;=|&gt; =</m:t>
               </m:r>
             </m:oMath>
           </w:p>
@@ -1358,25 +1297,7 @@
                 <w:rPr>
                   <w:rFonts w:ascii="Cambria Math" w:hAnsi="Cambria Math"/>
                 </w:rPr>
-                <m:t>logical</m:t>
-              </m:r>
-              <m:r>
-                <w:rPr>
-                  <w:rFonts w:ascii="Cambria Math" w:hAnsi="Cambria Math"/>
-                </w:rPr>
-                <m:t>_op</m:t>
-              </m:r>
-              <m:r>
-                <w:rPr>
-                  <w:rFonts w:ascii="Cambria Math" w:hAnsi="Cambria Math"/>
-                </w:rPr>
-                <m:t>→</m:t>
-              </m:r>
-              <m:r>
-                <w:rPr>
-                  <w:rFonts w:ascii="Cambria Math" w:hAnsi="Cambria Math"/>
-                </w:rPr>
-                <m:t xml:space="preserve">&amp;&amp; </m:t>
+                <m:t xml:space="preserve">logical_op→&amp;&amp; </m:t>
               </m:r>
               <m:d>
                 <m:dPr>
@@ -1425,31 +1346,7 @@
                 <w:rPr>
                   <w:rFonts w:ascii="Cambria Math" w:hAnsi="Cambria Math"/>
                 </w:rPr>
-                <m:t>arithmetic</m:t>
-              </m:r>
-              <m:r>
-                <w:rPr>
-                  <w:rFonts w:ascii="Cambria Math" w:hAnsi="Cambria Math"/>
-                </w:rPr>
-                <m:t>_op</m:t>
-              </m:r>
-              <m:r>
-                <w:rPr>
-                  <w:rFonts w:ascii="Cambria Math" w:hAnsi="Cambria Math"/>
-                </w:rPr>
-                <m:t>→+|-|*|/|</m:t>
-              </m:r>
-              <m:r>
-                <w:rPr>
-                  <w:rFonts w:ascii="Cambria Math" w:hAnsi="Cambria Math"/>
-                </w:rPr>
-                <m:t>%|</m:t>
-              </m:r>
-              <m:r>
-                <w:rPr>
-                  <w:rFonts w:ascii="Cambria Math" w:hAnsi="Cambria Math"/>
-                </w:rPr>
-                <m:t>++|--</m:t>
+                <m:t>arithmetic_op→+|-|*|/|%|++|--</m:t>
               </m:r>
             </m:oMath>
           </w:p>
@@ -1499,13 +1396,7 @@
                 <w:rPr>
                   <w:rFonts w:ascii="Cambria Math" w:hAnsi="Cambria Math"/>
                 </w:rPr>
-                <m:t>elimiter</m:t>
-              </m:r>
-              <m:r>
-                <w:rPr>
-                  <w:rFonts w:ascii="Cambria Math" w:hAnsi="Cambria Math"/>
-                </w:rPr>
-                <m:t xml:space="preserve">→= </m:t>
+                <m:t xml:space="preserve">elimiter→= </m:t>
               </m:r>
               <m:d>
                 <m:dPr>
@@ -1677,25 +1568,7 @@
                 <w:rPr>
                   <w:rFonts w:ascii="Cambria Math" w:hAnsi="Cambria Math"/>
                 </w:rPr>
-                <m:t>omment</m:t>
-              </m:r>
-              <m:r>
-                <w:rPr>
-                  <w:rFonts w:ascii="Cambria Math" w:hAnsi="Cambria Math"/>
-                </w:rPr>
-                <m:t>→/*</m:t>
-              </m:r>
-              <m:r>
-                <w:rPr>
-                  <w:rFonts w:ascii="Cambria Math" w:hAnsi="Cambria Math"/>
-                </w:rPr>
-                <m:t>other</m:t>
-              </m:r>
-              <m:r>
-                <w:rPr>
-                  <w:rFonts w:ascii="Cambria Math" w:hAnsi="Cambria Math"/>
-                </w:rPr>
-                <m:t>*/</m:t>
+                <m:t>omment→/*other*/</m:t>
               </m:r>
             </m:oMath>
           </w:p>
@@ -1719,9 +1592,6 @@
             <w:pPr>
               <w:widowControl/>
               <w:jc w:val="left"/>
-              <w:rPr>
-                <w:rFonts w:hint="eastAsia"/>
-              </w:rPr>
             </w:pPr>
             <w:r>
               <w:rPr>
@@ -1737,13 +1607,7 @@
                 <w:rPr>
                   <w:rFonts w:ascii="Cambria Math" w:hAnsi="Cambria Math"/>
                 </w:rPr>
-                <m:t>OCT→</m:t>
-              </m:r>
-              <m:r>
-                <w:rPr>
-                  <w:rFonts w:ascii="Cambria Math" w:hAnsi="Cambria Math"/>
-                </w:rPr>
-                <m:t>0</m:t>
+                <m:t>OCT→0</m:t>
               </m:r>
               <m:sSup>
                 <m:sSupPr>
@@ -1813,9 +1677,6 @@
             <w:pPr>
               <w:widowControl/>
               <w:jc w:val="left"/>
-              <w:rPr>
-                <w:rFonts w:hint="eastAsia"/>
-              </w:rPr>
             </w:pPr>
             <w:r>
               <w:rPr>
@@ -1880,9 +1741,6 @@
               <w:widowControl/>
               <w:ind w:firstLine="435"/>
               <w:jc w:val="left"/>
-              <w:rPr>
-                <w:rFonts w:hint="eastAsia"/>
-              </w:rPr>
             </w:pPr>
             <w:r>
               <w:rPr>
@@ -1942,13 +1800,7 @@
                 <w:rPr>
                   <w:rFonts w:ascii="Cambria Math" w:hAnsi="Cambria Math"/>
                 </w:rPr>
-                <m:t>[a-zA-Z]</m:t>
-              </m:r>
-              <m:r>
-                <w:rPr>
-                  <w:rFonts w:ascii="Cambria Math" w:hAnsi="Cambria Math"/>
-                </w:rPr>
-                <m:t>'</m:t>
+                <m:t>[a-zA-Z]'</m:t>
               </m:r>
             </m:oMath>
           </w:p>
@@ -2036,13 +1888,7 @@
                 <w:rPr>
                   <w:rFonts w:ascii="Cambria Math" w:hAnsi="Cambria Math"/>
                 </w:rPr>
-                <m:t>bool</m:t>
-              </m:r>
-              <m:r>
-                <w:rPr>
-                  <w:rFonts w:ascii="Cambria Math" w:hAnsi="Cambria Math"/>
-                </w:rPr>
-                <m:t>|</m:t>
+                <m:t>bool|</m:t>
               </m:r>
             </m:oMath>
           </w:p>
@@ -2144,9 +1990,6 @@
             <w:pPr>
               <w:widowControl/>
               <w:jc w:val="left"/>
-              <w:rPr>
-                <w:rFonts w:hint="eastAsia"/>
-              </w:rPr>
             </w:pPr>
             <w:r>
               <w:rPr>
@@ -2162,13 +2005,7 @@
                 <w:rPr>
                   <w:rFonts w:ascii="Cambria Math" w:hAnsi="Cambria Math"/>
                 </w:rPr>
-                <m:t xml:space="preserve">  </m:t>
-              </m:r>
-              <m:r>
-                <w:rPr>
-                  <w:rFonts w:ascii="Cambria Math" w:hAnsi="Cambria Math"/>
-                </w:rPr>
-                <m:t>continue</m:t>
+                <m:t xml:space="preserve">  continue</m:t>
               </m:r>
               <m:d>
                 <m:dPr>
@@ -2202,9 +2039,6 @@
             <w:pPr>
               <w:widowControl/>
               <w:jc w:val="left"/>
-              <w:rPr>
-                <w:rFonts w:hint="eastAsia"/>
-              </w:rPr>
             </w:pPr>
             <w:r>
               <w:rPr>
@@ -2303,9 +2137,6 @@
             <w:pPr>
               <w:widowControl/>
               <w:jc w:val="center"/>
-              <w:rPr>
-                <w:rFonts w:hint="eastAsia"/>
-              </w:rPr>
             </w:pPr>
             <w:r>
               <w:rPr>
@@ -2464,7 +2295,6 @@
               <w:widowControl/>
               <w:jc w:val="center"/>
               <w:rPr>
-                <w:rFonts w:hint="eastAsia"/>
                 <w:sz w:val="20"/>
                 <w:szCs w:val="22"/>
               </w:rPr>
@@ -2650,27 +2480,101 @@
             <w:pPr>
               <w:widowControl/>
               <w:jc w:val="center"/>
-            </w:pPr>
+              <w:rPr>
+                <w:sz w:val="20"/>
+                <w:szCs w:val="22"/>
+              </w:rPr>
+            </w:pPr>
+            <w:r>
+              <w:rPr>
+                <w:noProof/>
+              </w:rPr>
+              <w:drawing>
+                <wp:inline distT="0" distB="0" distL="0" distR="0">
+                  <wp:extent cx="1861344" cy="3333750"/>
+                  <wp:effectExtent l="0" t="0" r="5715" b="0"/>
+                  <wp:docPr id="1" name="图片 1"/>
+                  <wp:cNvGraphicFramePr>
+                    <a:graphicFrameLocks xmlns:a="http://schemas.openxmlformats.org/drawingml/2006/main" noChangeAspect="1"/>
+                  </wp:cNvGraphicFramePr>
+                  <a:graphic xmlns:a="http://schemas.openxmlformats.org/drawingml/2006/main">
+                    <a:graphicData uri="http://schemas.openxmlformats.org/drawingml/2006/picture">
+                      <pic:pic xmlns:pic="http://schemas.openxmlformats.org/drawingml/2006/picture">
+                        <pic:nvPicPr>
+                          <pic:cNvPr id="0" name="Picture 1"/>
+                          <pic:cNvPicPr>
+                            <a:picLocks noChangeAspect="1" noChangeArrowheads="1"/>
+                          </pic:cNvPicPr>
+                        </pic:nvPicPr>
+                        <pic:blipFill>
+                          <a:blip r:embed="rId11">
+                            <a:extLst>
+                              <a:ext uri="{28A0092B-C50C-407E-A947-70E740481C1C}">
+                                <a14:useLocalDpi xmlns:a14="http://schemas.microsoft.com/office/drawing/2010/main" val="0"/>
+                              </a:ext>
+                            </a:extLst>
+                          </a:blip>
+                          <a:srcRect/>
+                          <a:stretch>
+                            <a:fillRect/>
+                          </a:stretch>
+                        </pic:blipFill>
+                        <pic:spPr bwMode="auto">
+                          <a:xfrm>
+                            <a:off x="0" y="0"/>
+                            <a:ext cx="1865362" cy="3340947"/>
+                          </a:xfrm>
+                          <a:prstGeom prst="rect">
+                            <a:avLst/>
+                          </a:prstGeom>
+                          <a:noFill/>
+                          <a:ln>
+                            <a:noFill/>
+                          </a:ln>
+                        </pic:spPr>
+                      </pic:pic>
+                    </a:graphicData>
+                  </a:graphic>
+                </wp:inline>
+              </w:drawing>
+            </w:r>
+          </w:p>
+          <w:p>
+            <w:pPr>
+              <w:widowControl/>
+              <w:jc w:val="center"/>
+              <w:rPr>
+                <w:rFonts w:hint="eastAsia"/>
+                <w:sz w:val="20"/>
+                <w:szCs w:val="22"/>
+              </w:rPr>
+            </w:pPr>
+            <w:r>
+              <w:rPr>
+                <w:rFonts w:hint="eastAsia"/>
+                <w:sz w:val="18"/>
+                <w:szCs w:val="21"/>
+              </w:rPr>
+              <w:t>识别</w:t>
+            </w:r>
+            <w:r>
+              <w:rPr>
+                <w:rFonts w:hint="eastAsia"/>
+                <w:sz w:val="18"/>
+                <w:szCs w:val="21"/>
+              </w:rPr>
+              <w:t>部分</w:t>
+            </w:r>
             <w:bookmarkStart w:id="0" w:name="_GoBack"/>
             <w:bookmarkEnd w:id="0"/>
-          </w:p>
-          <w:p>
-            <w:pPr>
-              <w:widowControl/>
-              <w:jc w:val="center"/>
-              <w:rPr>
-                <w:rFonts w:hint="eastAsia"/>
-              </w:rPr>
-            </w:pPr>
-          </w:p>
-          <w:p>
-            <w:pPr>
-              <w:widowControl/>
-              <w:jc w:val="center"/>
-              <w:rPr>
-                <w:rFonts w:hint="eastAsia"/>
-              </w:rPr>
-            </w:pPr>
+            <w:r>
+              <w:rPr>
+                <w:rFonts w:hint="eastAsia"/>
+                <w:sz w:val="18"/>
+                <w:szCs w:val="21"/>
+              </w:rPr>
+              <w:t>运算符</w:t>
+            </w:r>
           </w:p>
         </w:tc>
       </w:tr>
@@ -2829,6 +2733,7 @@
               <w:rPr>
                 <w:rFonts w:hint="eastAsia"/>
               </w:rPr>
+              <w:lastRenderedPageBreak/>
               <w:t>（</w:t>
             </w:r>
             <w:r>

</xml_diff>

<commit_message>
Fixed dfa conversion graph
</commit_message>
<xml_diff>
--- a/report.docx
+++ b/report.docx
@@ -92,20 +92,20 @@
         <w:tblLook w:val="01E0" w:firstRow="1" w:lastRow="1" w:firstColumn="1" w:lastColumn="1" w:noHBand="0" w:noVBand="0"/>
       </w:tblPr>
       <w:tblGrid>
-        <w:gridCol w:w="815"/>
-        <w:gridCol w:w="539"/>
-        <w:gridCol w:w="1451"/>
-        <w:gridCol w:w="517"/>
-        <w:gridCol w:w="249"/>
-        <w:gridCol w:w="657"/>
-        <w:gridCol w:w="1178"/>
+        <w:gridCol w:w="810"/>
+        <w:gridCol w:w="535"/>
+        <w:gridCol w:w="1435"/>
+        <w:gridCol w:w="513"/>
+        <w:gridCol w:w="248"/>
+        <w:gridCol w:w="651"/>
+        <w:gridCol w:w="1165"/>
         <w:gridCol w:w="228"/>
-        <w:gridCol w:w="552"/>
-        <w:gridCol w:w="8"/>
-        <w:gridCol w:w="249"/>
-        <w:gridCol w:w="820"/>
-        <w:gridCol w:w="8"/>
-        <w:gridCol w:w="1005"/>
+        <w:gridCol w:w="548"/>
+        <w:gridCol w:w="216"/>
+        <w:gridCol w:w="216"/>
+        <w:gridCol w:w="639"/>
+        <w:gridCol w:w="216"/>
+        <w:gridCol w:w="856"/>
       </w:tblGrid>
       <w:tr>
         <w:tc>
@@ -2234,14 +2234,11 @@
               <w:jc w:val="center"/>
             </w:pPr>
             <w:r>
-              <w:rPr>
-                <w:noProof/>
-              </w:rPr>
               <w:drawing>
-                <wp:inline distT="0" distB="0" distL="0" distR="0">
-                  <wp:extent cx="5139234" cy="961390"/>
-                  <wp:effectExtent l="0" t="0" r="4445" b="0"/>
-                  <wp:docPr id="4" name="图片 4"/>
+                <wp:inline distT="0" distB="0" distL="0" distR="0" wp14:anchorId="42F1BE4E" wp14:editId="32DFFC93">
+                  <wp:extent cx="5186846" cy="1075745"/>
+                  <wp:effectExtent l="0" t="0" r="0" b="0"/>
+                  <wp:docPr id="5" name="图片 5"/>
                   <wp:cNvGraphicFramePr>
                     <a:graphicFrameLocks xmlns:a="http://schemas.openxmlformats.org/drawingml/2006/main" noChangeAspect="1"/>
                   </wp:cNvGraphicFramePr>
@@ -2249,31 +2246,22 @@
                     <a:graphicData uri="http://schemas.openxmlformats.org/drawingml/2006/picture">
                       <pic:pic xmlns:pic="http://schemas.openxmlformats.org/drawingml/2006/picture">
                         <pic:nvPicPr>
-                          <pic:cNvPr id="0" name="Picture 7"/>
-                          <pic:cNvPicPr>
-                            <a:picLocks noChangeAspect="1" noChangeArrowheads="1"/>
-                          </pic:cNvPicPr>
+                          <pic:cNvPr id="1" name=""/>
+                          <pic:cNvPicPr/>
                         </pic:nvPicPr>
                         <pic:blipFill rotWithShape="1">
-                          <a:blip r:embed="rId9">
-                            <a:extLst>
-                              <a:ext uri="{28A0092B-C50C-407E-A947-70E740481C1C}">
-                                <a14:useLocalDpi xmlns:a14="http://schemas.microsoft.com/office/drawing/2010/main" val="0"/>
-                              </a:ext>
-                            </a:extLst>
-                          </a:blip>
-                          <a:srcRect l="5779"/>
+                          <a:blip r:embed="rId9"/>
+                          <a:srcRect l="1658" t="-3047"/>
                           <a:stretch/>
                         </pic:blipFill>
                         <pic:spPr bwMode="auto">
                           <a:xfrm>
                             <a:off x="0" y="0"/>
-                            <a:ext cx="5146334" cy="962718"/>
+                            <a:ext cx="5186846" cy="1075745"/>
                           </a:xfrm>
                           <a:prstGeom prst="rect">
                             <a:avLst/>
                           </a:prstGeom>
-                          <a:noFill/>
                           <a:ln>
                             <a:noFill/>
                           </a:ln>
@@ -2544,37 +2532,174 @@
               <w:widowControl/>
               <w:jc w:val="center"/>
               <w:rPr>
-                <w:rFonts w:hint="eastAsia"/>
+                <w:sz w:val="18"/>
+                <w:szCs w:val="21"/>
+              </w:rPr>
+            </w:pPr>
+            <w:r>
+              <w:rPr>
+                <w:rFonts w:hint="eastAsia"/>
+                <w:sz w:val="18"/>
+                <w:szCs w:val="21"/>
+              </w:rPr>
+              <w:t>识别</w:t>
+            </w:r>
+            <w:r>
+              <w:rPr>
+                <w:rFonts w:hint="eastAsia"/>
+                <w:sz w:val="18"/>
+                <w:szCs w:val="21"/>
+              </w:rPr>
+              <w:t>部分</w:t>
+            </w:r>
+            <w:r>
+              <w:rPr>
+                <w:rFonts w:hint="eastAsia"/>
+                <w:sz w:val="18"/>
+                <w:szCs w:val="21"/>
+              </w:rPr>
+              <w:t>运算符</w:t>
+            </w:r>
+          </w:p>
+          <w:p>
+            <w:pPr>
+              <w:widowControl/>
+              <w:jc w:val="center"/>
+              <w:rPr>
                 <w:sz w:val="20"/>
                 <w:szCs w:val="22"/>
               </w:rPr>
             </w:pPr>
             <w:r>
               <w:rPr>
-                <w:rFonts w:hint="eastAsia"/>
+                <w:noProof/>
                 <w:sz w:val="18"/>
                 <w:szCs w:val="21"/>
               </w:rPr>
-              <w:t>识别</w:t>
-            </w:r>
-            <w:r>
-              <w:rPr>
-                <w:rFonts w:hint="eastAsia"/>
-                <w:sz w:val="18"/>
-                <w:szCs w:val="21"/>
-              </w:rPr>
-              <w:t>部分</w:t>
-            </w:r>
+              <w:lastRenderedPageBreak/>
+              <w:drawing>
+                <wp:inline distT="0" distB="0" distL="0" distR="0">
+                  <wp:extent cx="4981349" cy="3103994"/>
+                  <wp:effectExtent l="0" t="0" r="0" b="1270"/>
+                  <wp:docPr id="7" name="图片 7"/>
+                  <wp:cNvGraphicFramePr>
+                    <a:graphicFrameLocks xmlns:a="http://schemas.openxmlformats.org/drawingml/2006/main" noChangeAspect="1"/>
+                  </wp:cNvGraphicFramePr>
+                  <a:graphic xmlns:a="http://schemas.openxmlformats.org/drawingml/2006/main">
+                    <a:graphicData uri="http://schemas.openxmlformats.org/drawingml/2006/picture">
+                      <pic:pic xmlns:pic="http://schemas.openxmlformats.org/drawingml/2006/picture">
+                        <pic:nvPicPr>
+                          <pic:cNvPr id="0" name="Picture 1"/>
+                          <pic:cNvPicPr>
+                            <a:picLocks noChangeAspect="1" noChangeArrowheads="1"/>
+                          </pic:cNvPicPr>
+                        </pic:nvPicPr>
+                        <pic:blipFill rotWithShape="1">
+                          <a:blip r:embed="rId12" cstate="print">
+                            <a:extLst>
+                              <a:ext uri="{28A0092B-C50C-407E-A947-70E740481C1C}">
+                                <a14:useLocalDpi xmlns:a14="http://schemas.microsoft.com/office/drawing/2010/main" val="0"/>
+                              </a:ext>
+                            </a:extLst>
+                          </a:blip>
+                          <a:srcRect l="10362" t="6833" r="3360" b="7232"/>
+                          <a:stretch/>
+                        </pic:blipFill>
+                        <pic:spPr bwMode="auto">
+                          <a:xfrm>
+                            <a:off x="0" y="0"/>
+                            <a:ext cx="4997361" cy="3113972"/>
+                          </a:xfrm>
+                          <a:prstGeom prst="rect">
+                            <a:avLst/>
+                          </a:prstGeom>
+                          <a:noFill/>
+                          <a:ln>
+                            <a:noFill/>
+                          </a:ln>
+                          <a:extLst>
+                            <a:ext uri="{53640926-AAD7-44D8-BBD7-CCE9431645EC}">
+                              <a14:shadowObscured xmlns:a14="http://schemas.microsoft.com/office/drawing/2010/main"/>
+                            </a:ext>
+                          </a:extLst>
+                        </pic:spPr>
+                      </pic:pic>
+                    </a:graphicData>
+                  </a:graphic>
+                </wp:inline>
+              </w:drawing>
+            </w:r>
+          </w:p>
+          <w:p>
+            <w:pPr>
+              <w:widowControl/>
+              <w:jc w:val="center"/>
+              <w:rPr>
+                <w:rFonts w:hint="eastAsia"/>
+                <w:sz w:val="20"/>
+                <w:szCs w:val="22"/>
+              </w:rPr>
+            </w:pPr>
             <w:bookmarkStart w:id="0" w:name="_GoBack"/>
+            <w:r>
+              <w:rPr>
+                <w:noProof/>
+                <w:sz w:val="20"/>
+                <w:szCs w:val="22"/>
+              </w:rPr>
+              <w:drawing>
+                <wp:inline distT="0" distB="0" distL="0" distR="0">
+                  <wp:extent cx="1705970" cy="5519087"/>
+                  <wp:effectExtent l="0" t="0" r="8890" b="5715"/>
+                  <wp:docPr id="8" name="图片 8"/>
+                  <wp:cNvGraphicFramePr>
+                    <a:graphicFrameLocks xmlns:a="http://schemas.openxmlformats.org/drawingml/2006/main" noChangeAspect="1"/>
+                  </wp:cNvGraphicFramePr>
+                  <a:graphic xmlns:a="http://schemas.openxmlformats.org/drawingml/2006/main">
+                    <a:graphicData uri="http://schemas.openxmlformats.org/drawingml/2006/picture">
+                      <pic:pic xmlns:pic="http://schemas.openxmlformats.org/drawingml/2006/picture">
+                        <pic:nvPicPr>
+                          <pic:cNvPr id="0" name="Picture 2"/>
+                          <pic:cNvPicPr>
+                            <a:picLocks noChangeAspect="1" noChangeArrowheads="1"/>
+                          </pic:cNvPicPr>
+                        </pic:nvPicPr>
+                        <pic:blipFill rotWithShape="1">
+                          <a:blip r:embed="rId13" cstate="print">
+                            <a:extLst>
+                              <a:ext uri="{28A0092B-C50C-407E-A947-70E740481C1C}">
+                                <a14:useLocalDpi xmlns:a14="http://schemas.microsoft.com/office/drawing/2010/main" val="0"/>
+                              </a:ext>
+                            </a:extLst>
+                          </a:blip>
+                          <a:srcRect l="26183" t="7836" r="14735" b="6815"/>
+                          <a:stretch/>
+                        </pic:blipFill>
+                        <pic:spPr bwMode="auto">
+                          <a:xfrm>
+                            <a:off x="0" y="0"/>
+                            <a:ext cx="1707593" cy="5524339"/>
+                          </a:xfrm>
+                          <a:prstGeom prst="rect">
+                            <a:avLst/>
+                          </a:prstGeom>
+                          <a:noFill/>
+                          <a:ln>
+                            <a:noFill/>
+                          </a:ln>
+                          <a:extLst>
+                            <a:ext uri="{53640926-AAD7-44D8-BBD7-CCE9431645EC}">
+                              <a14:shadowObscured xmlns:a14="http://schemas.microsoft.com/office/drawing/2010/main"/>
+                            </a:ext>
+                          </a:extLst>
+                        </pic:spPr>
+                      </pic:pic>
+                    </a:graphicData>
+                  </a:graphic>
+                </wp:inline>
+              </w:drawing>
+            </w:r>
             <w:bookmarkEnd w:id="0"/>
-            <w:r>
-              <w:rPr>
-                <w:rFonts w:hint="eastAsia"/>
-                <w:sz w:val="18"/>
-                <w:szCs w:val="21"/>
-              </w:rPr>
-              <w:t>运算符</w:t>
-            </w:r>
           </w:p>
         </w:tc>
       </w:tr>
@@ -2733,7 +2858,6 @@
               <w:rPr>
                 <w:rFonts w:hint="eastAsia"/>
               </w:rPr>
-              <w:lastRenderedPageBreak/>
               <w:t>（</w:t>
             </w:r>
             <w:r>
@@ -2901,7 +3025,6 @@
                 <w:b/>
                 <w:sz w:val="24"/>
               </w:rPr>
-              <w:lastRenderedPageBreak/>
               <w:t>四</w:t>
             </w:r>
             <w:r>

</xml_diff>

<commit_message>
completed dfa conversion graph
</commit_message>
<xml_diff>
--- a/report.docx
+++ b/report.docx
@@ -2234,6 +2234,9 @@
               <w:jc w:val="center"/>
             </w:pPr>
             <w:r>
+              <w:rPr>
+                <w:noProof/>
+              </w:rPr>
               <w:drawing>
                 <wp:inline distT="0" distB="0" distL="0" distR="0" wp14:anchorId="42F1BE4E" wp14:editId="32DFFC93">
                   <wp:extent cx="5186846" cy="1075745"/>
@@ -2579,8 +2582,8 @@
               <w:lastRenderedPageBreak/>
               <w:drawing>
                 <wp:inline distT="0" distB="0" distL="0" distR="0">
-                  <wp:extent cx="4981349" cy="3103994"/>
-                  <wp:effectExtent l="0" t="0" r="0" b="1270"/>
+                  <wp:extent cx="4286708" cy="2574518"/>
+                  <wp:effectExtent l="0" t="0" r="0" b="0"/>
                   <wp:docPr id="7" name="图片 7"/>
                   <wp:cNvGraphicFramePr>
                     <a:graphicFrameLocks xmlns:a="http://schemas.openxmlformats.org/drawingml/2006/main" noChangeAspect="1"/>
@@ -2602,13 +2605,13 @@
                               </a:ext>
                             </a:extLst>
                           </a:blip>
-                          <a:srcRect l="10362" t="6833" r="3360" b="7232"/>
+                          <a:srcRect l="10361" t="8479" r="3477" b="8808"/>
                           <a:stretch/>
                         </pic:blipFill>
                         <pic:spPr bwMode="auto">
                           <a:xfrm>
                             <a:off x="0" y="0"/>
-                            <a:ext cx="4997361" cy="3113972"/>
+                            <a:ext cx="4312069" cy="2589749"/>
                           </a:xfrm>
                           <a:prstGeom prst="rect">
                             <a:avLst/>
@@ -2635,23 +2638,19 @@
               <w:widowControl/>
               <w:jc w:val="center"/>
               <w:rPr>
-                <w:rFonts w:hint="eastAsia"/>
                 <w:sz w:val="20"/>
                 <w:szCs w:val="22"/>
               </w:rPr>
             </w:pPr>
-            <w:bookmarkStart w:id="0" w:name="_GoBack"/>
             <w:r>
               <w:rPr>
                 <w:noProof/>
-                <w:sz w:val="20"/>
-                <w:szCs w:val="22"/>
               </w:rPr>
               <w:drawing>
                 <wp:inline distT="0" distB="0" distL="0" distR="0">
-                  <wp:extent cx="1705970" cy="5519087"/>
-                  <wp:effectExtent l="0" t="0" r="8890" b="5715"/>
-                  <wp:docPr id="8" name="图片 8"/>
+                  <wp:extent cx="1609344" cy="5984039"/>
+                  <wp:effectExtent l="0" t="0" r="0" b="0"/>
+                  <wp:docPr id="4" name="图片 4"/>
                   <wp:cNvGraphicFramePr>
                     <a:graphicFrameLocks xmlns:a="http://schemas.openxmlformats.org/drawingml/2006/main" noChangeAspect="1"/>
                   </wp:cNvGraphicFramePr>
@@ -2659,7 +2658,7 @@
                     <a:graphicData uri="http://schemas.openxmlformats.org/drawingml/2006/picture">
                       <pic:pic xmlns:pic="http://schemas.openxmlformats.org/drawingml/2006/picture">
                         <pic:nvPicPr>
-                          <pic:cNvPr id="0" name="Picture 2"/>
+                          <pic:cNvPr id="0" name="Picture 1"/>
                           <pic:cNvPicPr>
                             <a:picLocks noChangeAspect="1" noChangeArrowheads="1"/>
                           </pic:cNvPicPr>
@@ -2672,13 +2671,13 @@
                               </a:ext>
                             </a:extLst>
                           </a:blip>
-                          <a:srcRect l="26183" t="7836" r="14735" b="6815"/>
+                          <a:srcRect l="26944" t="8133" r="16050" b="7940"/>
                           <a:stretch/>
                         </pic:blipFill>
                         <pic:spPr bwMode="auto">
                           <a:xfrm>
                             <a:off x="0" y="0"/>
-                            <a:ext cx="1707593" cy="5524339"/>
+                            <a:ext cx="1628588" cy="6055594"/>
                           </a:xfrm>
                           <a:prstGeom prst="rect">
                             <a:avLst/>
@@ -2699,6 +2698,7 @@
                 </wp:inline>
               </w:drawing>
             </w:r>
+            <w:bookmarkStart w:id="0" w:name="_GoBack"/>
             <w:bookmarkEnd w:id="0"/>
           </w:p>
         </w:tc>

</xml_diff>